<commit_message>
add nonlinear svm intro
using kernel to solve unseparable dataset
</commit_message>
<xml_diff>
--- a/15-SVM/SVM.docx
+++ b/15-SVM/SVM.docx
@@ -5,7 +5,6 @@
     <w:p>
       <w:pPr>
         <w:rPr>
-          <w:rFonts w:hint="eastAsia"/>
           <w:b/>
         </w:rPr>
       </w:pPr>
@@ -17,19 +16,8 @@
         <w:t>SVM (support vector machine):</w:t>
       </w:r>
     </w:p>
-    <w:p>
-      <w:pPr>
-        <w:rPr>
-          <w:rFonts w:hint="eastAsia"/>
-        </w:rPr>
-      </w:pPr>
-    </w:p>
-    <w:p>
-      <w:pPr>
-        <w:rPr>
-          <w:rFonts w:hint="eastAsia"/>
-        </w:rPr>
-      </w:pPr>
+    <w:p/>
+    <w:p>
       <w:r>
         <w:rPr>
           <w:rFonts w:hint="eastAsia"/>
@@ -53,19 +41,8 @@
         <w:t>support vectors.</w:t>
       </w:r>
     </w:p>
-    <w:p>
-      <w:pPr>
-        <w:rPr>
-          <w:rFonts w:hint="eastAsia"/>
-        </w:rPr>
-      </w:pPr>
-    </w:p>
-    <w:p>
-      <w:pPr>
-        <w:rPr>
-          <w:rFonts w:hint="eastAsia"/>
-        </w:rPr>
-      </w:pPr>
+    <w:p/>
+    <w:p>
       <w:r>
         <w:rPr>
           <w:noProof/>
@@ -107,17 +84,10 @@
         </w:drawing>
       </w:r>
     </w:p>
-    <w:p>
-      <w:pPr>
-        <w:rPr>
-          <w:rFonts w:hint="eastAsia"/>
-        </w:rPr>
-      </w:pPr>
-    </w:p>
-    <w:p>
-      <w:pPr>
-        <w:rPr>
-          <w:rFonts w:hint="eastAsia"/>
+    <w:p/>
+    <w:p>
+      <w:pPr>
+        <w:rPr>
           <w:b/>
         </w:rPr>
       </w:pPr>
@@ -142,13 +112,7 @@
         <w:t>:</w:t>
       </w:r>
     </w:p>
-    <w:p>
-      <w:pPr>
-        <w:rPr>
-          <w:rFonts w:hint="eastAsia"/>
-        </w:rPr>
-      </w:pPr>
-    </w:p>
+    <w:p/>
     <w:p>
       <w:pPr>
         <w:rPr>
@@ -724,7 +688,6 @@
     <w:p>
       <w:pPr>
         <w:rPr>
-          <w:rFonts w:hint="eastAsia"/>
           <w:noProof/>
         </w:rPr>
       </w:pPr>
@@ -772,7 +735,6 @@
     <w:p>
       <w:pPr>
         <w:rPr>
-          <w:rFonts w:hint="eastAsia"/>
           <w:noProof/>
         </w:rPr>
       </w:pPr>
@@ -780,7 +742,6 @@
     <w:p>
       <w:pPr>
         <w:rPr>
-          <w:rFonts w:hint="eastAsia"/>
           <w:b/>
           <w:noProof/>
         </w:rPr>
@@ -797,7 +758,6 @@
     <w:p>
       <w:pPr>
         <w:rPr>
-          <w:rFonts w:hint="eastAsia"/>
           <w:noProof/>
         </w:rPr>
       </w:pPr>
@@ -1076,22 +1036,1312 @@
           </wp:inline>
         </w:drawing>
       </w:r>
+    </w:p>
+    <w:p>
+      <w:pPr>
+        <w:rPr>
+          <w:rFonts w:hint="eastAsia"/>
+        </w:rPr>
+      </w:pPr>
+    </w:p>
+    <w:p>
+      <w:pPr>
+        <w:rPr>
+          <w:rFonts w:hint="eastAsia"/>
+          <w:b/>
+        </w:rPr>
+      </w:pPr>
+      <w:r>
+        <w:rPr>
+          <w:rFonts w:hint="eastAsia"/>
+          <w:b/>
+        </w:rPr>
+        <w:t xml:space="preserve">Logistic regression Vs SVM </w:t>
+      </w:r>
+    </w:p>
+    <w:p>
+      <w:pPr>
+        <w:rPr>
+          <w:rFonts w:hint="eastAsia"/>
+        </w:rPr>
+      </w:pPr>
+      <w:r>
+        <w:rPr>
+          <w:rFonts w:hint="eastAsia"/>
+        </w:rPr>
+        <w:t xml:space="preserve">In practical </w:t>
+      </w:r>
+      <w:r>
+        <w:t>classification</w:t>
+      </w:r>
+      <w:r>
+        <w:rPr>
+          <w:rFonts w:hint="eastAsia"/>
+        </w:rPr>
+        <w:t xml:space="preserve"> tasks, linear logistic regression and linear SVMs often yield very similar results. </w:t>
+      </w:r>
+    </w:p>
+    <w:p>
+      <w:pPr>
+        <w:pStyle w:val="a3"/>
+        <w:numPr>
+          <w:ilvl w:val="0"/>
+          <w:numId w:val="2"/>
+        </w:numPr>
+        <w:ind w:firstLineChars="0"/>
+        <w:rPr>
+          <w:rFonts w:hint="eastAsia"/>
+        </w:rPr>
+      </w:pPr>
+      <w:r>
+        <w:rPr>
+          <w:rFonts w:hint="eastAsia"/>
+        </w:rPr>
+        <w:t xml:space="preserve">Logistic </w:t>
+      </w:r>
+      <w:proofErr w:type="gramStart"/>
+      <w:r>
+        <w:rPr>
+          <w:rFonts w:hint="eastAsia"/>
+        </w:rPr>
+        <w:t>regression try</w:t>
+      </w:r>
+      <w:proofErr w:type="gramEnd"/>
+      <w:r>
+        <w:rPr>
+          <w:rFonts w:hint="eastAsia"/>
+        </w:rPr>
+        <w:t xml:space="preserve"> to maximize the </w:t>
+      </w:r>
+      <w:r>
+        <w:t>conditional</w:t>
+      </w:r>
+      <w:r>
+        <w:rPr>
+          <w:rFonts w:hint="eastAsia"/>
+        </w:rPr>
+        <w:t xml:space="preserve"> likelihoods of the training data, which makes it more prone to outliners than SVMs. The SVMs mostly care about the points that are closet to the decision </w:t>
+      </w:r>
+      <w:proofErr w:type="gramStart"/>
+      <w:r>
+        <w:rPr>
+          <w:rFonts w:hint="eastAsia"/>
+        </w:rPr>
+        <w:t>boundary(</w:t>
+      </w:r>
+      <w:proofErr w:type="gramEnd"/>
+      <w:r>
+        <w:rPr>
+          <w:rFonts w:hint="eastAsia"/>
+        </w:rPr>
+        <w:t xml:space="preserve">support vectors). </w:t>
+      </w:r>
+    </w:p>
+    <w:p>
+      <w:pPr>
+        <w:pStyle w:val="a3"/>
+        <w:numPr>
+          <w:ilvl w:val="0"/>
+          <w:numId w:val="2"/>
+        </w:numPr>
+        <w:ind w:firstLineChars="0"/>
+        <w:rPr>
+          <w:rFonts w:hint="eastAsia"/>
+        </w:rPr>
+      </w:pPr>
+      <w:r>
+        <w:rPr>
+          <w:rFonts w:hint="eastAsia"/>
+        </w:rPr>
+        <w:t>On the other hand, logistic regression has the advantage that it is a simpler model that can be implemented more easily.</w:t>
+      </w:r>
+    </w:p>
+    <w:p>
+      <w:pPr>
+        <w:pStyle w:val="a3"/>
+        <w:numPr>
+          <w:ilvl w:val="0"/>
+          <w:numId w:val="2"/>
+        </w:numPr>
+        <w:ind w:firstLineChars="0"/>
+        <w:rPr>
+          <w:rFonts w:hint="eastAsia"/>
+        </w:rPr>
+      </w:pPr>
+      <w:r>
+        <w:rPr>
+          <w:rFonts w:hint="eastAsia"/>
+        </w:rPr>
+        <w:t>Furthermore, logistic regression models can be easily updated, which is attractive when working with streaming data.</w:t>
+      </w:r>
+    </w:p>
+    <w:p>
+      <w:pPr>
+        <w:rPr>
+          <w:rFonts w:hint="eastAsia"/>
+        </w:rPr>
+      </w:pPr>
+    </w:p>
+    <w:p>
+      <w:pPr>
+        <w:rPr>
+          <w:rFonts w:hint="eastAsia"/>
+          <w:b/>
+        </w:rPr>
+      </w:pPr>
+      <w:r>
+        <w:rPr>
+          <w:rFonts w:hint="eastAsia"/>
+          <w:b/>
+        </w:rPr>
+        <w:t xml:space="preserve">Solving nonlinear </w:t>
+      </w:r>
+      <w:r>
+        <w:rPr>
+          <w:b/>
+        </w:rPr>
+        <w:t>problem</w:t>
+      </w:r>
+      <w:r>
+        <w:rPr>
+          <w:rFonts w:hint="eastAsia"/>
+          <w:b/>
+        </w:rPr>
+        <w:t xml:space="preserve"> using a kernel SVM</w:t>
+      </w:r>
+    </w:p>
+    <w:p>
+      <w:pPr>
+        <w:rPr>
+          <w:rFonts w:hint="eastAsia"/>
+        </w:rPr>
+      </w:pPr>
+    </w:p>
+    <w:p>
+      <w:pPr>
+        <w:rPr>
+          <w:rFonts w:ascii="BookAntiqua" w:hAnsi="BookAntiqua" w:hint="eastAsia"/>
+          <w:color w:val="000000"/>
+          <w:sz w:val="22"/>
+        </w:rPr>
+      </w:pPr>
+      <w:r>
+        <w:rPr>
+          <w:rFonts w:ascii="BookAntiqua" w:hAnsi="BookAntiqua"/>
+          <w:color w:val="000000"/>
+          <w:sz w:val="22"/>
+        </w:rPr>
+        <w:t>Another reason why SVMs enjoy high popularity among machine learning</w:t>
+      </w:r>
+      <w:r>
+        <w:rPr>
+          <w:rFonts w:ascii="BookAntiqua" w:hAnsi="BookAntiqua" w:hint="eastAsia"/>
+          <w:color w:val="000000"/>
+          <w:sz w:val="22"/>
+        </w:rPr>
+        <w:t xml:space="preserve"> </w:t>
+      </w:r>
+      <w:r>
+        <w:rPr>
+          <w:rFonts w:ascii="BookAntiqua" w:hAnsi="BookAntiqua"/>
+          <w:color w:val="000000"/>
+          <w:sz w:val="22"/>
+        </w:rPr>
+        <w:t xml:space="preserve">practitioners is that they can be easily </w:t>
+      </w:r>
+      <w:proofErr w:type="spellStart"/>
+      <w:r>
+        <w:rPr>
+          <w:rFonts w:ascii="BookAntiqua-Italic" w:hAnsi="BookAntiqua-Italic"/>
+          <w:i/>
+          <w:iCs/>
+          <w:color w:val="000000"/>
+          <w:sz w:val="22"/>
+        </w:rPr>
+        <w:t>kernelized</w:t>
+      </w:r>
+      <w:proofErr w:type="spellEnd"/>
+      <w:r>
+        <w:rPr>
+          <w:rFonts w:ascii="BookAntiqua-Italic" w:hAnsi="BookAntiqua-Italic"/>
+          <w:i/>
+          <w:iCs/>
+          <w:color w:val="000000"/>
+          <w:sz w:val="22"/>
+        </w:rPr>
+        <w:t xml:space="preserve"> </w:t>
+      </w:r>
+      <w:r>
+        <w:rPr>
+          <w:rFonts w:ascii="BookAntiqua" w:hAnsi="BookAntiqua"/>
+          <w:color w:val="000000"/>
+          <w:sz w:val="22"/>
+        </w:rPr>
+        <w:t xml:space="preserve">to solve nonlinear </w:t>
+      </w:r>
+      <w:r>
+        <w:rPr>
+          <w:rFonts w:ascii="BookAntiqua" w:hAnsi="BookAntiqua"/>
+          <w:color w:val="000000"/>
+          <w:sz w:val="22"/>
+        </w:rPr>
+        <w:t>classification</w:t>
+      </w:r>
+      <w:r>
+        <w:rPr>
+          <w:rFonts w:ascii="BookAntiqua" w:hAnsi="BookAntiqua" w:hint="eastAsia"/>
+          <w:color w:val="000000"/>
+          <w:sz w:val="22"/>
+        </w:rPr>
+        <w:t xml:space="preserve"> </w:t>
+      </w:r>
+      <w:r>
+        <w:rPr>
+          <w:rFonts w:ascii="BookAntiqua" w:hAnsi="BookAntiqua"/>
+          <w:color w:val="000000"/>
+          <w:sz w:val="22"/>
+        </w:rPr>
+        <w:t>problems.</w:t>
+      </w:r>
+    </w:p>
+    <w:p>
+      <w:pPr>
+        <w:rPr>
+          <w:rFonts w:ascii="BookAntiqua" w:hAnsi="BookAntiqua" w:hint="eastAsia"/>
+          <w:color w:val="000000"/>
+          <w:sz w:val="22"/>
+        </w:rPr>
+      </w:pPr>
+    </w:p>
+    <w:p>
+      <w:pPr>
+        <w:rPr>
+          <w:rFonts w:hint="eastAsia"/>
+        </w:rPr>
+      </w:pPr>
+    </w:p>
+    <w:p>
+      <w:pPr>
+        <w:rPr>
+          <w:rFonts w:hint="eastAsia"/>
+        </w:rPr>
+      </w:pPr>
+      <w:r>
+        <w:rPr>
+          <w:noProof/>
+        </w:rPr>
+        <w:lastRenderedPageBreak/>
+        <w:drawing>
+          <wp:inline distT="0" distB="0" distL="0" distR="0" wp14:anchorId="053D4249" wp14:editId="4361C127">
+            <wp:extent cx="5274310" cy="4590603"/>
+            <wp:effectExtent l="0" t="0" r="2540" b="635"/>
+            <wp:docPr id="8" name="图片 8"/>
+            <wp:cNvGraphicFramePr>
+              <a:graphicFrameLocks xmlns:a="http://schemas.openxmlformats.org/drawingml/2006/main" noChangeAspect="1"/>
+            </wp:cNvGraphicFramePr>
+            <a:graphic xmlns:a="http://schemas.openxmlformats.org/drawingml/2006/main">
+              <a:graphicData uri="http://schemas.openxmlformats.org/drawingml/2006/picture">
+                <pic:pic xmlns:pic="http://schemas.openxmlformats.org/drawingml/2006/picture">
+                  <pic:nvPicPr>
+                    <pic:cNvPr id="0" name=""/>
+                    <pic:cNvPicPr/>
+                  </pic:nvPicPr>
+                  <pic:blipFill>
+                    <a:blip r:embed="rId18"/>
+                    <a:stretch>
+                      <a:fillRect/>
+                    </a:stretch>
+                  </pic:blipFill>
+                  <pic:spPr>
+                    <a:xfrm>
+                      <a:off x="0" y="0"/>
+                      <a:ext cx="5274310" cy="4590603"/>
+                    </a:xfrm>
+                    <a:prstGeom prst="rect">
+                      <a:avLst/>
+                    </a:prstGeom>
+                  </pic:spPr>
+                </pic:pic>
+              </a:graphicData>
+            </a:graphic>
+          </wp:inline>
+        </w:drawing>
+      </w:r>
+    </w:p>
+    <w:p>
+      <w:pPr>
+        <w:rPr>
+          <w:rFonts w:hint="eastAsia"/>
+        </w:rPr>
+      </w:pPr>
+    </w:p>
+    <w:p>
+      <w:pPr>
+        <w:rPr>
+          <w:rFonts w:hint="eastAsia"/>
+        </w:rPr>
+      </w:pPr>
+      <w:r>
+        <w:rPr>
+          <w:rFonts w:hint="eastAsia"/>
+        </w:rPr>
+        <w:t xml:space="preserve">The basic idea behind kernel methods to deal with such linearly inseparable data is to create nonlinear combinations of the original features to project them onto a higher dimensional space via a mapping function </w:t>
+      </w:r>
+      <w:r>
+        <w:rPr>
+          <w:noProof/>
+        </w:rPr>
+        <w:drawing>
+          <wp:inline distT="0" distB="0" distL="0" distR="0" wp14:anchorId="7341A9A5" wp14:editId="2153B927">
+            <wp:extent cx="276225" cy="228600"/>
+            <wp:effectExtent l="0" t="0" r="9525" b="0"/>
+            <wp:docPr id="14" name="图片 14"/>
+            <wp:cNvGraphicFramePr>
+              <a:graphicFrameLocks xmlns:a="http://schemas.openxmlformats.org/drawingml/2006/main" noChangeAspect="1"/>
+            </wp:cNvGraphicFramePr>
+            <a:graphic xmlns:a="http://schemas.openxmlformats.org/drawingml/2006/main">
+              <a:graphicData uri="http://schemas.openxmlformats.org/drawingml/2006/picture">
+                <pic:pic xmlns:pic="http://schemas.openxmlformats.org/drawingml/2006/picture">
+                  <pic:nvPicPr>
+                    <pic:cNvPr id="0" name=""/>
+                    <pic:cNvPicPr/>
+                  </pic:nvPicPr>
+                  <pic:blipFill>
+                    <a:blip r:embed="rId19"/>
+                    <a:stretch>
+                      <a:fillRect/>
+                    </a:stretch>
+                  </pic:blipFill>
+                  <pic:spPr>
+                    <a:xfrm>
+                      <a:off x="0" y="0"/>
+                      <a:ext cx="276225" cy="228600"/>
+                    </a:xfrm>
+                    <a:prstGeom prst="rect">
+                      <a:avLst/>
+                    </a:prstGeom>
+                  </pic:spPr>
+                </pic:pic>
+              </a:graphicData>
+            </a:graphic>
+          </wp:inline>
+        </w:drawing>
+      </w:r>
+      <w:r>
+        <w:rPr>
+          <w:rFonts w:hint="eastAsia"/>
+        </w:rPr>
+        <w:t xml:space="preserve"> where it becomes linearly separable. As shown in the next figure, we can transform a two </w:t>
+      </w:r>
+      <w:r>
+        <w:t>–</w:t>
+      </w:r>
+      <w:r>
+        <w:rPr>
+          <w:rFonts w:hint="eastAsia"/>
+        </w:rPr>
+        <w:t>dimensional dataset onto a new three-dimensional feature space where the classes become separable via the following projection:</w:t>
+      </w:r>
+    </w:p>
+    <w:p>
+      <w:pPr>
+        <w:rPr>
+          <w:rFonts w:hint="eastAsia"/>
+        </w:rPr>
+      </w:pPr>
+      <w:r>
+        <w:rPr>
+          <w:rFonts w:hint="eastAsia"/>
+        </w:rPr>
+        <w:t xml:space="preserve"> </w:t>
+      </w:r>
+      <w:r>
+        <w:rPr>
+          <w:noProof/>
+        </w:rPr>
+        <w:drawing>
+          <wp:inline distT="0" distB="0" distL="0" distR="0" wp14:anchorId="7264CD85" wp14:editId="04B33B7D">
+            <wp:extent cx="2695575" cy="314325"/>
+            <wp:effectExtent l="0" t="0" r="9525" b="9525"/>
+            <wp:docPr id="15" name="图片 15"/>
+            <wp:cNvGraphicFramePr>
+              <a:graphicFrameLocks xmlns:a="http://schemas.openxmlformats.org/drawingml/2006/main" noChangeAspect="1"/>
+            </wp:cNvGraphicFramePr>
+            <a:graphic xmlns:a="http://schemas.openxmlformats.org/drawingml/2006/main">
+              <a:graphicData uri="http://schemas.openxmlformats.org/drawingml/2006/picture">
+                <pic:pic xmlns:pic="http://schemas.openxmlformats.org/drawingml/2006/picture">
+                  <pic:nvPicPr>
+                    <pic:cNvPr id="0" name=""/>
+                    <pic:cNvPicPr/>
+                  </pic:nvPicPr>
+                  <pic:blipFill>
+                    <a:blip r:embed="rId20"/>
+                    <a:stretch>
+                      <a:fillRect/>
+                    </a:stretch>
+                  </pic:blipFill>
+                  <pic:spPr>
+                    <a:xfrm>
+                      <a:off x="0" y="0"/>
+                      <a:ext cx="2695575" cy="314325"/>
+                    </a:xfrm>
+                    <a:prstGeom prst="rect">
+                      <a:avLst/>
+                    </a:prstGeom>
+                  </pic:spPr>
+                </pic:pic>
+              </a:graphicData>
+            </a:graphic>
+          </wp:inline>
+        </w:drawing>
+      </w:r>
+    </w:p>
+    <w:p>
+      <w:pPr>
+        <w:rPr>
+          <w:rFonts w:hint="eastAsia"/>
+        </w:rPr>
+      </w:pPr>
+    </w:p>
+    <w:p>
+      <w:pPr>
+        <w:rPr>
+          <w:rFonts w:hint="eastAsia"/>
+        </w:rPr>
+      </w:pPr>
+      <w:r>
+        <w:rPr>
+          <w:rFonts w:hint="eastAsia"/>
+        </w:rPr>
+        <w:t>This allows us to separate the two classes shown in the plot via a linear hyperplane that becomes a nonlinear decision boundary if we project it back onto the original future space:</w:t>
+      </w:r>
+    </w:p>
+    <w:p>
+      <w:pPr>
+        <w:rPr>
+          <w:rFonts w:hint="eastAsia"/>
+        </w:rPr>
+      </w:pPr>
+      <w:r>
+        <w:rPr>
+          <w:noProof/>
+        </w:rPr>
+        <w:lastRenderedPageBreak/>
+        <w:drawing>
+          <wp:inline distT="0" distB="0" distL="0" distR="0" wp14:anchorId="471828FB" wp14:editId="04E8EE9E">
+            <wp:extent cx="5274310" cy="3974046"/>
+            <wp:effectExtent l="0" t="0" r="2540" b="7620"/>
+            <wp:docPr id="16" name="图片 16"/>
+            <wp:cNvGraphicFramePr>
+              <a:graphicFrameLocks xmlns:a="http://schemas.openxmlformats.org/drawingml/2006/main" noChangeAspect="1"/>
+            </wp:cNvGraphicFramePr>
+            <a:graphic xmlns:a="http://schemas.openxmlformats.org/drawingml/2006/main">
+              <a:graphicData uri="http://schemas.openxmlformats.org/drawingml/2006/picture">
+                <pic:pic xmlns:pic="http://schemas.openxmlformats.org/drawingml/2006/picture">
+                  <pic:nvPicPr>
+                    <pic:cNvPr id="0" name=""/>
+                    <pic:cNvPicPr/>
+                  </pic:nvPicPr>
+                  <pic:blipFill>
+                    <a:blip r:embed="rId21"/>
+                    <a:stretch>
+                      <a:fillRect/>
+                    </a:stretch>
+                  </pic:blipFill>
+                  <pic:spPr>
+                    <a:xfrm>
+                      <a:off x="0" y="0"/>
+                      <a:ext cx="5274310" cy="3974046"/>
+                    </a:xfrm>
+                    <a:prstGeom prst="rect">
+                      <a:avLst/>
+                    </a:prstGeom>
+                  </pic:spPr>
+                </pic:pic>
+              </a:graphicData>
+            </a:graphic>
+          </wp:inline>
+        </w:drawing>
+      </w:r>
+    </w:p>
+    <w:p>
+      <w:pPr>
+        <w:rPr>
+          <w:rFonts w:hint="eastAsia"/>
+        </w:rPr>
+      </w:pPr>
+    </w:p>
+    <w:p>
+      <w:pPr>
+        <w:rPr>
+          <w:rFonts w:hint="eastAsia"/>
+          <w:b/>
+        </w:rPr>
+      </w:pPr>
+      <w:r>
+        <w:rPr>
+          <w:rFonts w:hint="eastAsia"/>
+          <w:b/>
+        </w:rPr>
+        <w:t>Using the kernel trick to find separating hyperplanes in higher dimensional space</w:t>
+      </w:r>
+    </w:p>
+    <w:p>
+      <w:pPr>
+        <w:rPr>
+          <w:rFonts w:hint="eastAsia"/>
+        </w:rPr>
+      </w:pPr>
+    </w:p>
+    <w:p>
+      <w:pPr>
+        <w:rPr>
+          <w:rFonts w:ascii="BookAntiqua" w:hAnsi="BookAntiqua" w:hint="eastAsia"/>
+          <w:color w:val="000000"/>
+          <w:sz w:val="22"/>
+        </w:rPr>
+      </w:pPr>
+      <w:r>
+        <w:rPr>
+          <w:rFonts w:ascii="BookAntiqua" w:hAnsi="BookAntiqua"/>
+          <w:color w:val="000000"/>
+          <w:sz w:val="22"/>
+        </w:rPr>
+        <w:t>To solve a nonlinear problem using an SVM, we transform the training data onto</w:t>
+      </w:r>
+      <w:r>
+        <w:rPr>
+          <w:rFonts w:ascii="BookAntiqua" w:hAnsi="BookAntiqua" w:hint="eastAsia"/>
+          <w:color w:val="000000"/>
+          <w:sz w:val="22"/>
+        </w:rPr>
+        <w:t xml:space="preserve"> </w:t>
+      </w:r>
+      <w:r>
+        <w:rPr>
+          <w:rFonts w:ascii="BookAntiqua" w:hAnsi="BookAntiqua"/>
+          <w:color w:val="000000"/>
+          <w:sz w:val="22"/>
+        </w:rPr>
+        <w:t xml:space="preserve">a higher dimensional feature space via a mapping function </w:t>
+      </w:r>
+      <w:r>
+        <w:rPr>
+          <w:noProof/>
+        </w:rPr>
+        <w:drawing>
+          <wp:inline distT="0" distB="0" distL="0" distR="0" wp14:anchorId="5F1767F0" wp14:editId="085C7AA0">
+            <wp:extent cx="295275" cy="209550"/>
+            <wp:effectExtent l="0" t="0" r="9525" b="0"/>
+            <wp:docPr id="17" name="图片 17"/>
+            <wp:cNvGraphicFramePr>
+              <a:graphicFrameLocks xmlns:a="http://schemas.openxmlformats.org/drawingml/2006/main" noChangeAspect="1"/>
+            </wp:cNvGraphicFramePr>
+            <a:graphic xmlns:a="http://schemas.openxmlformats.org/drawingml/2006/main">
+              <a:graphicData uri="http://schemas.openxmlformats.org/drawingml/2006/picture">
+                <pic:pic xmlns:pic="http://schemas.openxmlformats.org/drawingml/2006/picture">
+                  <pic:nvPicPr>
+                    <pic:cNvPr id="0" name=""/>
+                    <pic:cNvPicPr/>
+                  </pic:nvPicPr>
+                  <pic:blipFill>
+                    <a:blip r:embed="rId22"/>
+                    <a:stretch>
+                      <a:fillRect/>
+                    </a:stretch>
+                  </pic:blipFill>
+                  <pic:spPr>
+                    <a:xfrm>
+                      <a:off x="0" y="0"/>
+                      <a:ext cx="295275" cy="209550"/>
+                    </a:xfrm>
+                    <a:prstGeom prst="rect">
+                      <a:avLst/>
+                    </a:prstGeom>
+                  </pic:spPr>
+                </pic:pic>
+              </a:graphicData>
+            </a:graphic>
+          </wp:inline>
+        </w:drawing>
+      </w:r>
+      <w:r>
+        <w:rPr>
+          <w:rFonts w:ascii="BookAntiqua" w:hAnsi="BookAntiqua" w:hint="eastAsia"/>
+          <w:color w:val="000000"/>
+          <w:sz w:val="22"/>
+        </w:rPr>
+        <w:t xml:space="preserve"> </w:t>
+      </w:r>
+      <w:r>
+        <w:rPr>
+          <w:rFonts w:ascii="BookAntiqua" w:hAnsi="BookAntiqua"/>
+          <w:color w:val="000000"/>
+          <w:sz w:val="22"/>
+        </w:rPr>
+        <w:t>and train a linear</w:t>
+      </w:r>
+      <w:r>
+        <w:rPr>
+          <w:rFonts w:ascii="BookAntiqua" w:hAnsi="BookAntiqua" w:hint="eastAsia"/>
+          <w:color w:val="000000"/>
+          <w:sz w:val="22"/>
+        </w:rPr>
+        <w:t xml:space="preserve"> </w:t>
+      </w:r>
+      <w:r>
+        <w:rPr>
+          <w:rFonts w:ascii="BookAntiqua" w:hAnsi="BookAntiqua"/>
+          <w:color w:val="000000"/>
+          <w:sz w:val="22"/>
+        </w:rPr>
+        <w:t>SVM model to classify the data in this new feature space. Then we can use the same</w:t>
+      </w:r>
+      <w:r>
+        <w:rPr>
+          <w:rFonts w:ascii="BookAntiqua" w:hAnsi="BookAntiqua" w:hint="eastAsia"/>
+          <w:color w:val="000000"/>
+          <w:sz w:val="22"/>
+        </w:rPr>
+        <w:t xml:space="preserve"> </w:t>
+      </w:r>
+      <w:r>
+        <w:rPr>
+          <w:rFonts w:ascii="BookAntiqua" w:hAnsi="BookAntiqua"/>
+          <w:color w:val="000000"/>
+          <w:sz w:val="22"/>
+        </w:rPr>
+        <w:t xml:space="preserve">mapping function </w:t>
+      </w:r>
+      <w:r>
+        <w:rPr>
+          <w:noProof/>
+        </w:rPr>
+        <w:drawing>
+          <wp:inline distT="0" distB="0" distL="0" distR="0" wp14:anchorId="377166DA" wp14:editId="1359B83A">
+            <wp:extent cx="314325" cy="228600"/>
+            <wp:effectExtent l="0" t="0" r="9525" b="0"/>
+            <wp:docPr id="18" name="图片 18"/>
+            <wp:cNvGraphicFramePr>
+              <a:graphicFrameLocks xmlns:a="http://schemas.openxmlformats.org/drawingml/2006/main" noChangeAspect="1"/>
+            </wp:cNvGraphicFramePr>
+            <a:graphic xmlns:a="http://schemas.openxmlformats.org/drawingml/2006/main">
+              <a:graphicData uri="http://schemas.openxmlformats.org/drawingml/2006/picture">
+                <pic:pic xmlns:pic="http://schemas.openxmlformats.org/drawingml/2006/picture">
+                  <pic:nvPicPr>
+                    <pic:cNvPr id="0" name=""/>
+                    <pic:cNvPicPr/>
+                  </pic:nvPicPr>
+                  <pic:blipFill>
+                    <a:blip r:embed="rId23"/>
+                    <a:stretch>
+                      <a:fillRect/>
+                    </a:stretch>
+                  </pic:blipFill>
+                  <pic:spPr>
+                    <a:xfrm>
+                      <a:off x="0" y="0"/>
+                      <a:ext cx="314325" cy="228600"/>
+                    </a:xfrm>
+                    <a:prstGeom prst="rect">
+                      <a:avLst/>
+                    </a:prstGeom>
+                  </pic:spPr>
+                </pic:pic>
+              </a:graphicData>
+            </a:graphic>
+          </wp:inline>
+        </w:drawing>
+      </w:r>
+      <w:r>
+        <w:rPr>
+          <w:rFonts w:ascii="SymbolMT" w:hAnsi="SymbolMT"/>
+          <w:color w:val="000000"/>
+          <w:sz w:val="22"/>
+          <w:szCs w:val="24"/>
+        </w:rPr>
+        <w:t xml:space="preserve"> </w:t>
+      </w:r>
+      <w:r>
+        <w:rPr>
+          <w:rFonts w:ascii="BookAntiqua" w:hAnsi="BookAntiqua"/>
+          <w:color w:val="000000"/>
+          <w:sz w:val="22"/>
+        </w:rPr>
+        <w:t>to transform new, unseen data to classify it using the linear</w:t>
+      </w:r>
+      <w:r>
+        <w:rPr>
+          <w:rFonts w:ascii="BookAntiqua" w:hAnsi="BookAntiqua" w:hint="eastAsia"/>
+          <w:color w:val="000000"/>
+          <w:sz w:val="22"/>
+        </w:rPr>
+        <w:t xml:space="preserve"> </w:t>
+      </w:r>
+      <w:r>
+        <w:rPr>
+          <w:rFonts w:ascii="BookAntiqua" w:hAnsi="BookAntiqua"/>
+          <w:color w:val="000000"/>
+          <w:sz w:val="22"/>
+        </w:rPr>
+        <w:t>SVM model</w:t>
+      </w:r>
+      <w:r>
+        <w:rPr>
+          <w:rFonts w:ascii="BookAntiqua" w:hAnsi="BookAntiqua" w:hint="eastAsia"/>
+          <w:color w:val="000000"/>
+          <w:sz w:val="22"/>
+        </w:rPr>
+        <w:t>.</w:t>
+      </w:r>
+    </w:p>
+    <w:p>
+      <w:pPr>
+        <w:rPr>
+          <w:rFonts w:ascii="BookAntiqua" w:hAnsi="BookAntiqua" w:hint="eastAsia"/>
+          <w:color w:val="000000"/>
+          <w:sz w:val="22"/>
+        </w:rPr>
+      </w:pPr>
+    </w:p>
+    <w:p>
+      <w:pPr>
+        <w:rPr>
+          <w:rFonts w:ascii="BookAntiqua" w:hAnsi="BookAntiqua" w:hint="eastAsia"/>
+          <w:color w:val="000000"/>
+          <w:sz w:val="22"/>
+        </w:rPr>
+      </w:pPr>
+      <w:r>
+        <w:rPr>
+          <w:rFonts w:ascii="BookAntiqua" w:hAnsi="BookAntiqua"/>
+          <w:color w:val="000000"/>
+          <w:sz w:val="22"/>
+        </w:rPr>
+        <w:t>However, one problem with this mapping approach is that the construction of</w:t>
+      </w:r>
+      <w:r>
+        <w:rPr>
+          <w:rFonts w:ascii="BookAntiqua" w:hAnsi="BookAntiqua" w:hint="eastAsia"/>
+          <w:color w:val="000000"/>
+          <w:sz w:val="22"/>
+        </w:rPr>
+        <w:t xml:space="preserve"> </w:t>
+      </w:r>
+      <w:r>
+        <w:rPr>
+          <w:rFonts w:ascii="BookAntiqua" w:hAnsi="BookAntiqua"/>
+          <w:color w:val="000000"/>
+          <w:sz w:val="22"/>
+        </w:rPr>
+        <w:t>the new features is computationally very expensive, especially if we are dealing</w:t>
+      </w:r>
+      <w:r>
+        <w:rPr>
+          <w:rFonts w:ascii="BookAntiqua" w:hAnsi="BookAntiqua" w:hint="eastAsia"/>
+          <w:color w:val="000000"/>
+          <w:sz w:val="22"/>
+        </w:rPr>
+        <w:t xml:space="preserve"> </w:t>
+      </w:r>
+      <w:r>
+        <w:rPr>
+          <w:rFonts w:ascii="BookAntiqua" w:hAnsi="BookAntiqua"/>
+          <w:color w:val="000000"/>
+          <w:sz w:val="22"/>
+        </w:rPr>
+        <w:t>with high-dimensional data. This is where the so-called kernel trick comes into</w:t>
+      </w:r>
+      <w:r>
+        <w:rPr>
+          <w:rFonts w:ascii="BookAntiqua" w:hAnsi="BookAntiqua" w:hint="eastAsia"/>
+          <w:color w:val="000000"/>
+          <w:sz w:val="22"/>
+        </w:rPr>
+        <w:t xml:space="preserve"> </w:t>
+      </w:r>
+      <w:r>
+        <w:rPr>
+          <w:rFonts w:ascii="BookAntiqua" w:hAnsi="BookAntiqua"/>
+          <w:color w:val="000000"/>
+          <w:sz w:val="22"/>
+        </w:rPr>
+        <w:t>play. Although we didn't go into much detail about how to solve the quadratic</w:t>
+      </w:r>
+      <w:r>
+        <w:rPr>
+          <w:rFonts w:ascii="BookAntiqua" w:hAnsi="BookAntiqua" w:hint="eastAsia"/>
+          <w:color w:val="000000"/>
+          <w:sz w:val="22"/>
+        </w:rPr>
+        <w:t xml:space="preserve"> </w:t>
+      </w:r>
+      <w:r>
+        <w:rPr>
+          <w:rFonts w:ascii="BookAntiqua" w:hAnsi="BookAntiqua"/>
+          <w:color w:val="000000"/>
+          <w:sz w:val="22"/>
+        </w:rPr>
+        <w:t>programming task to train an SVM, in practice all we need is to replace the dot</w:t>
+      </w:r>
+      <w:r>
+        <w:rPr>
+          <w:rFonts w:ascii="BookAntiqua" w:hAnsi="BookAntiqua" w:hint="eastAsia"/>
+          <w:color w:val="000000"/>
+          <w:sz w:val="22"/>
+        </w:rPr>
+        <w:t xml:space="preserve"> </w:t>
+      </w:r>
+      <w:r>
+        <w:rPr>
+          <w:rFonts w:ascii="BookAntiqua" w:hAnsi="BookAntiqua"/>
+          <w:color w:val="000000"/>
+          <w:sz w:val="22"/>
+        </w:rPr>
+        <w:t xml:space="preserve">product </w:t>
+      </w:r>
+      <w:r>
+        <w:rPr>
+          <w:noProof/>
+        </w:rPr>
+        <w:drawing>
+          <wp:inline distT="0" distB="0" distL="0" distR="0" wp14:anchorId="6C6944B5" wp14:editId="7B147F8B">
+            <wp:extent cx="523875" cy="228600"/>
+            <wp:effectExtent l="0" t="0" r="9525" b="0"/>
+            <wp:docPr id="19" name="图片 19"/>
+            <wp:cNvGraphicFramePr>
+              <a:graphicFrameLocks xmlns:a="http://schemas.openxmlformats.org/drawingml/2006/main" noChangeAspect="1"/>
+            </wp:cNvGraphicFramePr>
+            <a:graphic xmlns:a="http://schemas.openxmlformats.org/drawingml/2006/main">
+              <a:graphicData uri="http://schemas.openxmlformats.org/drawingml/2006/picture">
+                <pic:pic xmlns:pic="http://schemas.openxmlformats.org/drawingml/2006/picture">
+                  <pic:nvPicPr>
+                    <pic:cNvPr id="0" name=""/>
+                    <pic:cNvPicPr/>
+                  </pic:nvPicPr>
+                  <pic:blipFill>
+                    <a:blip r:embed="rId24"/>
+                    <a:stretch>
+                      <a:fillRect/>
+                    </a:stretch>
+                  </pic:blipFill>
+                  <pic:spPr>
+                    <a:xfrm>
+                      <a:off x="0" y="0"/>
+                      <a:ext cx="523875" cy="228600"/>
+                    </a:xfrm>
+                    <a:prstGeom prst="rect">
+                      <a:avLst/>
+                    </a:prstGeom>
+                  </pic:spPr>
+                </pic:pic>
+              </a:graphicData>
+            </a:graphic>
+          </wp:inline>
+        </w:drawing>
+      </w:r>
+      <w:r>
+        <w:rPr>
+          <w:rFonts w:ascii="BookAntiqua" w:hAnsi="BookAntiqua"/>
+          <w:color w:val="000000"/>
+          <w:sz w:val="22"/>
+        </w:rPr>
+        <w:t>by</w:t>
+      </w:r>
+      <w:r>
+        <w:rPr>
+          <w:noProof/>
+        </w:rPr>
+        <w:drawing>
+          <wp:inline distT="0" distB="0" distL="0" distR="0" wp14:anchorId="26B88DF7" wp14:editId="3B4D44E3">
+            <wp:extent cx="819150" cy="257175"/>
+            <wp:effectExtent l="0" t="0" r="0" b="9525"/>
+            <wp:docPr id="20" name="图片 20"/>
+            <wp:cNvGraphicFramePr>
+              <a:graphicFrameLocks xmlns:a="http://schemas.openxmlformats.org/drawingml/2006/main" noChangeAspect="1"/>
+            </wp:cNvGraphicFramePr>
+            <a:graphic xmlns:a="http://schemas.openxmlformats.org/drawingml/2006/main">
+              <a:graphicData uri="http://schemas.openxmlformats.org/drawingml/2006/picture">
+                <pic:pic xmlns:pic="http://schemas.openxmlformats.org/drawingml/2006/picture">
+                  <pic:nvPicPr>
+                    <pic:cNvPr id="0" name=""/>
+                    <pic:cNvPicPr/>
+                  </pic:nvPicPr>
+                  <pic:blipFill>
+                    <a:blip r:embed="rId25"/>
+                    <a:stretch>
+                      <a:fillRect/>
+                    </a:stretch>
+                  </pic:blipFill>
+                  <pic:spPr>
+                    <a:xfrm>
+                      <a:off x="0" y="0"/>
+                      <a:ext cx="819150" cy="257175"/>
+                    </a:xfrm>
+                    <a:prstGeom prst="rect">
+                      <a:avLst/>
+                    </a:prstGeom>
+                  </pic:spPr>
+                </pic:pic>
+              </a:graphicData>
+            </a:graphic>
+          </wp:inline>
+        </w:drawing>
+      </w:r>
+      <w:r>
+        <w:rPr>
+          <w:rFonts w:ascii="TimesNewRomanPS-ItalicMT" w:hAnsi="TimesNewRomanPS-ItalicMT"/>
+          <w:i/>
+          <w:iCs/>
+          <w:color w:val="000000"/>
+          <w:sz w:val="12"/>
+          <w:szCs w:val="12"/>
+        </w:rPr>
+        <w:t xml:space="preserve"> </w:t>
+      </w:r>
+      <w:r>
+        <w:rPr>
+          <w:rFonts w:ascii="BookAntiqua" w:hAnsi="BookAntiqua"/>
+          <w:color w:val="000000"/>
+          <w:sz w:val="22"/>
+        </w:rPr>
+        <w:t>. In order to save the expensive step of calculating</w:t>
+      </w:r>
+      <w:r>
+        <w:rPr>
+          <w:rFonts w:ascii="BookAntiqua" w:hAnsi="BookAntiqua" w:hint="eastAsia"/>
+          <w:color w:val="000000"/>
+          <w:sz w:val="22"/>
+        </w:rPr>
+        <w:t xml:space="preserve"> </w:t>
+      </w:r>
+      <w:r>
+        <w:rPr>
+          <w:rFonts w:ascii="BookAntiqua" w:hAnsi="BookAntiqua"/>
+          <w:color w:val="000000"/>
+          <w:sz w:val="22"/>
+        </w:rPr>
+        <w:t xml:space="preserve">this dot product between two points explicitly, we </w:t>
+      </w:r>
+      <w:proofErr w:type="spellStart"/>
+      <w:r>
+        <w:rPr>
+          <w:rFonts w:ascii="BookAntiqua" w:hAnsi="BookAntiqua"/>
+          <w:color w:val="000000"/>
+          <w:sz w:val="22"/>
+        </w:rPr>
+        <w:t>defne</w:t>
+      </w:r>
+      <w:proofErr w:type="spellEnd"/>
+      <w:r>
+        <w:rPr>
+          <w:rFonts w:ascii="BookAntiqua" w:hAnsi="BookAntiqua"/>
+          <w:color w:val="000000"/>
+          <w:sz w:val="22"/>
+        </w:rPr>
+        <w:t xml:space="preserve"> a so-called kernel function</w:t>
+      </w:r>
+      <w:proofErr w:type="gramStart"/>
+      <w:r>
+        <w:rPr>
+          <w:rFonts w:ascii="BookAntiqua" w:hAnsi="BookAntiqua"/>
+          <w:color w:val="000000"/>
+          <w:sz w:val="22"/>
+        </w:rPr>
+        <w:t>:</w:t>
+      </w:r>
+      <w:r>
+        <w:rPr>
+          <w:rFonts w:ascii="BookAntiqua" w:hAnsi="BookAntiqua" w:hint="eastAsia"/>
+          <w:color w:val="000000"/>
+          <w:sz w:val="22"/>
+        </w:rPr>
+        <w:t xml:space="preserve"> </w:t>
+      </w:r>
+      <w:proofErr w:type="gramEnd"/>
+      <w:r>
+        <w:rPr>
+          <w:noProof/>
+        </w:rPr>
+        <w:drawing>
+          <wp:inline distT="0" distB="0" distL="0" distR="0" wp14:anchorId="20135DF3" wp14:editId="26E4037E">
+            <wp:extent cx="1609725" cy="247650"/>
+            <wp:effectExtent l="0" t="0" r="9525" b="0"/>
+            <wp:docPr id="21" name="图片 21"/>
+            <wp:cNvGraphicFramePr>
+              <a:graphicFrameLocks xmlns:a="http://schemas.openxmlformats.org/drawingml/2006/main" noChangeAspect="1"/>
+            </wp:cNvGraphicFramePr>
+            <a:graphic xmlns:a="http://schemas.openxmlformats.org/drawingml/2006/main">
+              <a:graphicData uri="http://schemas.openxmlformats.org/drawingml/2006/picture">
+                <pic:pic xmlns:pic="http://schemas.openxmlformats.org/drawingml/2006/picture">
+                  <pic:nvPicPr>
+                    <pic:cNvPr id="0" name=""/>
+                    <pic:cNvPicPr/>
+                  </pic:nvPicPr>
+                  <pic:blipFill>
+                    <a:blip r:embed="rId26"/>
+                    <a:stretch>
+                      <a:fillRect/>
+                    </a:stretch>
+                  </pic:blipFill>
+                  <pic:spPr>
+                    <a:xfrm>
+                      <a:off x="0" y="0"/>
+                      <a:ext cx="1609725" cy="247650"/>
+                    </a:xfrm>
+                    <a:prstGeom prst="rect">
+                      <a:avLst/>
+                    </a:prstGeom>
+                  </pic:spPr>
+                </pic:pic>
+              </a:graphicData>
+            </a:graphic>
+          </wp:inline>
+        </w:drawing>
+      </w:r>
+      <w:r>
+        <w:rPr>
+          <w:rFonts w:ascii="BookAntiqua" w:hAnsi="BookAntiqua"/>
+          <w:color w:val="000000"/>
+          <w:sz w:val="22"/>
+        </w:rPr>
+        <w:t>.</w:t>
+      </w:r>
+    </w:p>
+    <w:p>
+      <w:pPr>
+        <w:rPr>
+          <w:rFonts w:ascii="BookAntiqua" w:hAnsi="BookAntiqua" w:hint="eastAsia"/>
+          <w:color w:val="000000"/>
+          <w:sz w:val="22"/>
+        </w:rPr>
+      </w:pPr>
+    </w:p>
+    <w:p>
+      <w:pPr>
+        <w:rPr>
+          <w:rFonts w:ascii="BookAntiqua" w:hAnsi="BookAntiqua" w:hint="eastAsia"/>
+          <w:b/>
+          <w:color w:val="000000"/>
+          <w:sz w:val="22"/>
+        </w:rPr>
+      </w:pPr>
+      <w:r>
+        <w:rPr>
+          <w:rFonts w:ascii="BookAntiqua" w:hAnsi="BookAntiqua" w:hint="eastAsia"/>
+          <w:color w:val="000000"/>
+          <w:sz w:val="22"/>
+        </w:rPr>
+        <w:t xml:space="preserve">One of the most widely used kernels is the </w:t>
+      </w:r>
+      <w:r>
+        <w:rPr>
+          <w:rFonts w:ascii="BookAntiqua" w:hAnsi="BookAntiqua" w:hint="eastAsia"/>
+          <w:b/>
+          <w:color w:val="000000"/>
+          <w:sz w:val="22"/>
+        </w:rPr>
+        <w:t>Radial Basis Function kernel (RBF kernel)</w:t>
+      </w:r>
+      <w:r>
+        <w:rPr>
+          <w:rFonts w:ascii="BookAntiqua" w:hAnsi="BookAntiqua" w:hint="eastAsia"/>
+          <w:b/>
+          <w:color w:val="000000"/>
+          <w:sz w:val="22"/>
+        </w:rPr>
+        <w:t xml:space="preserve"> or Gaussian kernel:</w:t>
+      </w:r>
+    </w:p>
+    <w:p>
+      <w:pPr>
+        <w:rPr>
+          <w:rFonts w:ascii="BookAntiqua" w:hAnsi="BookAntiqua" w:hint="eastAsia"/>
+          <w:b/>
+          <w:color w:val="000000"/>
+          <w:sz w:val="22"/>
+        </w:rPr>
+      </w:pPr>
+      <w:r>
+        <w:rPr>
+          <w:rFonts w:ascii="BookAntiqua" w:hAnsi="BookAntiqua" w:hint="eastAsia"/>
+          <w:b/>
+          <w:color w:val="000000"/>
+          <w:sz w:val="22"/>
+        </w:rPr>
+        <w:lastRenderedPageBreak/>
+        <w:t xml:space="preserve">   </w:t>
+      </w:r>
+      <w:r>
+        <w:rPr>
+          <w:noProof/>
+        </w:rPr>
+        <w:drawing>
+          <wp:inline distT="0" distB="0" distL="0" distR="0" wp14:anchorId="6ABF5270" wp14:editId="1A7E3406">
+            <wp:extent cx="2447925" cy="762000"/>
+            <wp:effectExtent l="0" t="0" r="9525" b="0"/>
+            <wp:docPr id="22" name="图片 22"/>
+            <wp:cNvGraphicFramePr>
+              <a:graphicFrameLocks xmlns:a="http://schemas.openxmlformats.org/drawingml/2006/main" noChangeAspect="1"/>
+            </wp:cNvGraphicFramePr>
+            <a:graphic xmlns:a="http://schemas.openxmlformats.org/drawingml/2006/main">
+              <a:graphicData uri="http://schemas.openxmlformats.org/drawingml/2006/picture">
+                <pic:pic xmlns:pic="http://schemas.openxmlformats.org/drawingml/2006/picture">
+                  <pic:nvPicPr>
+                    <pic:cNvPr id="0" name=""/>
+                    <pic:cNvPicPr/>
+                  </pic:nvPicPr>
+                  <pic:blipFill>
+                    <a:blip r:embed="rId27"/>
+                    <a:stretch>
+                      <a:fillRect/>
+                    </a:stretch>
+                  </pic:blipFill>
+                  <pic:spPr>
+                    <a:xfrm>
+                      <a:off x="0" y="0"/>
+                      <a:ext cx="2447925" cy="762000"/>
+                    </a:xfrm>
+                    <a:prstGeom prst="rect">
+                      <a:avLst/>
+                    </a:prstGeom>
+                  </pic:spPr>
+                </pic:pic>
+              </a:graphicData>
+            </a:graphic>
+          </wp:inline>
+        </w:drawing>
+      </w:r>
+    </w:p>
+    <w:p>
+      <w:pPr>
+        <w:rPr>
+          <w:rFonts w:ascii="BookAntiqua" w:hAnsi="BookAntiqua" w:hint="eastAsia"/>
+          <w:b/>
+          <w:color w:val="000000"/>
+          <w:sz w:val="22"/>
+        </w:rPr>
+      </w:pPr>
+      <w:r>
+        <w:rPr>
+          <w:rFonts w:ascii="BookAntiqua" w:hAnsi="BookAntiqua" w:hint="eastAsia"/>
+          <w:b/>
+          <w:color w:val="000000"/>
+          <w:sz w:val="22"/>
+        </w:rPr>
+        <w:t>This is of simplified to:</w:t>
+      </w:r>
+    </w:p>
+    <w:p>
+      <w:pPr>
+        <w:ind w:firstLine="450"/>
+        <w:rPr>
+          <w:rFonts w:ascii="BookAntiqua" w:hAnsi="BookAntiqua" w:hint="eastAsia"/>
+          <w:b/>
+          <w:color w:val="000000"/>
+          <w:sz w:val="22"/>
+        </w:rPr>
+      </w:pPr>
+      <w:r>
+        <w:rPr>
+          <w:noProof/>
+        </w:rPr>
+        <w:drawing>
+          <wp:inline distT="0" distB="0" distL="0" distR="0" wp14:anchorId="3033E1A9" wp14:editId="5164EF41">
+            <wp:extent cx="2495550" cy="476250"/>
+            <wp:effectExtent l="0" t="0" r="0" b="0"/>
+            <wp:docPr id="23" name="图片 23"/>
+            <wp:cNvGraphicFramePr>
+              <a:graphicFrameLocks xmlns:a="http://schemas.openxmlformats.org/drawingml/2006/main" noChangeAspect="1"/>
+            </wp:cNvGraphicFramePr>
+            <a:graphic xmlns:a="http://schemas.openxmlformats.org/drawingml/2006/main">
+              <a:graphicData uri="http://schemas.openxmlformats.org/drawingml/2006/picture">
+                <pic:pic xmlns:pic="http://schemas.openxmlformats.org/drawingml/2006/picture">
+                  <pic:nvPicPr>
+                    <pic:cNvPr id="0" name=""/>
+                    <pic:cNvPicPr/>
+                  </pic:nvPicPr>
+                  <pic:blipFill>
+                    <a:blip r:embed="rId28"/>
+                    <a:stretch>
+                      <a:fillRect/>
+                    </a:stretch>
+                  </pic:blipFill>
+                  <pic:spPr>
+                    <a:xfrm>
+                      <a:off x="0" y="0"/>
+                      <a:ext cx="2495550" cy="476250"/>
+                    </a:xfrm>
+                    <a:prstGeom prst="rect">
+                      <a:avLst/>
+                    </a:prstGeom>
+                  </pic:spPr>
+                </pic:pic>
+              </a:graphicData>
+            </a:graphic>
+          </wp:inline>
+        </w:drawing>
+      </w:r>
+    </w:p>
+    <w:p>
+      <w:pPr>
+        <w:rPr>
+          <w:rFonts w:ascii="BookAntiqua" w:hAnsi="BookAntiqua" w:hint="eastAsia"/>
+          <w:color w:val="000000"/>
+          <w:sz w:val="22"/>
+        </w:rPr>
+      </w:pPr>
+      <w:r>
+        <w:rPr>
+          <w:rFonts w:ascii="BookAntiqua" w:hAnsi="BookAntiqua"/>
+          <w:color w:val="000000"/>
+          <w:sz w:val="22"/>
+        </w:rPr>
+        <w:t>The minus sign inverts the distance measure into a similarity score</w:t>
+      </w:r>
+      <w:r>
+        <w:rPr>
+          <w:rFonts w:ascii="BookAntiqua" w:hAnsi="BookAntiqua" w:hint="eastAsia"/>
+          <w:color w:val="000000"/>
+          <w:sz w:val="22"/>
+        </w:rPr>
+        <w:t xml:space="preserve"> </w:t>
+      </w:r>
+      <w:r>
+        <w:rPr>
+          <w:rFonts w:ascii="BookAntiqua" w:hAnsi="BookAntiqua"/>
+          <w:color w:val="000000"/>
+          <w:sz w:val="22"/>
+        </w:rPr>
+        <w:t>and, due to the exponential term, the resulting similarity score will fall into a range</w:t>
+      </w:r>
+      <w:r>
+        <w:rPr>
+          <w:rFonts w:ascii="BookAntiqua" w:hAnsi="BookAntiqua" w:hint="eastAsia"/>
+          <w:color w:val="000000"/>
+          <w:sz w:val="22"/>
+        </w:rPr>
+        <w:t xml:space="preserve"> </w:t>
+      </w:r>
+      <w:r>
+        <w:rPr>
+          <w:rFonts w:ascii="BookAntiqua" w:hAnsi="BookAntiqua"/>
+          <w:color w:val="000000"/>
+          <w:sz w:val="22"/>
+        </w:rPr>
+        <w:t>between 1 (for exactly similar samples) and 0 (for very dissimilar samples).</w:t>
+      </w:r>
+    </w:p>
+    <w:p>
+      <w:pPr>
+        <w:rPr>
+          <w:rFonts w:hint="eastAsia"/>
+        </w:rPr>
+      </w:pPr>
       <w:bookmarkStart w:id="0" w:name="_GoBack"/>
       <w:bookmarkEnd w:id="0"/>
     </w:p>
     <w:p>
-      <w:pPr>
-        <w:rPr>
-          <w:rFonts w:hint="eastAsia"/>
-        </w:rPr>
-      </w:pPr>
-    </w:p>
-    <w:p>
-      <w:pPr>
-        <w:rPr>
-          <w:rFonts w:hint="eastAsia"/>
-        </w:rPr>
-      </w:pPr>
       <w:r>
         <w:t>R</w:t>
       </w:r>
@@ -1110,9 +2360,6 @@
           <w:numId w:val="1"/>
         </w:numPr>
         <w:ind w:firstLineChars="0"/>
-        <w:rPr>
-          <w:rFonts w:hint="eastAsia"/>
-        </w:rPr>
       </w:pPr>
       <w:r>
         <w:t>P</w:t>
@@ -1147,6 +2394,95 @@
 <file path=word/numbering.xml><?xml version="1.0" encoding="utf-8"?>
 <w:numbering xmlns:wpc="http://schemas.microsoft.com/office/word/2010/wordprocessingCanvas" xmlns:mc="http://schemas.openxmlformats.org/markup-compatibility/2006" xmlns:o="urn:schemas-microsoft-com:office:office" xmlns:r="http://schemas.openxmlformats.org/officeDocument/2006/relationships" xmlns:m="http://schemas.openxmlformats.org/officeDocument/2006/math" xmlns:v="urn:schemas-microsoft-com:vml" xmlns:wp14="http://schemas.microsoft.com/office/word/2010/wordprocessingDrawing" xmlns:wp="http://schemas.openxmlformats.org/drawingml/2006/wordprocessingDrawing" xmlns:w10="urn:schemas-microsoft-com:office:word" xmlns:w="http://schemas.openxmlformats.org/wordprocessingml/2006/main" xmlns:w14="http://schemas.microsoft.com/office/word/2010/wordml" xmlns:wpg="http://schemas.microsoft.com/office/word/2010/wordprocessingGroup" xmlns:wpi="http://schemas.microsoft.com/office/word/2010/wordprocessingInk" xmlns:wne="http://schemas.microsoft.com/office/word/2006/wordml" xmlns:wps="http://schemas.microsoft.com/office/word/2010/wordprocessingShape" mc:Ignorable="w14 wp14">
   <w:abstractNum w:abstractNumId="0">
+    <w:nsid w:val="3B8640AB"/>
+    <w:multiLevelType w:val="hybridMultilevel"/>
+    <w:tmpl w:val="7004C192"/>
+    <w:lvl w:ilvl="0" w:tplc="9176C03C">
+      <w:start w:val="1"/>
+      <w:numFmt w:val="lowerLetter"/>
+      <w:lvlText w:val="%1."/>
+      <w:lvlJc w:val="left"/>
+      <w:pPr>
+        <w:ind w:left="360" w:hanging="360"/>
+      </w:pPr>
+      <w:rPr>
+        <w:rFonts w:asciiTheme="minorHAnsi" w:eastAsiaTheme="minorEastAsia" w:hAnsiTheme="minorHAnsi" w:cstheme="minorBidi"/>
+      </w:rPr>
+    </w:lvl>
+    <w:lvl w:ilvl="1" w:tplc="04090019" w:tentative="1">
+      <w:start w:val="1"/>
+      <w:numFmt w:val="lowerLetter"/>
+      <w:lvlText w:val="%2)"/>
+      <w:lvlJc w:val="left"/>
+      <w:pPr>
+        <w:ind w:left="840" w:hanging="420"/>
+      </w:pPr>
+    </w:lvl>
+    <w:lvl w:ilvl="2" w:tplc="0409001B" w:tentative="1">
+      <w:start w:val="1"/>
+      <w:numFmt w:val="lowerRoman"/>
+      <w:lvlText w:val="%3."/>
+      <w:lvlJc w:val="right"/>
+      <w:pPr>
+        <w:ind w:left="1260" w:hanging="420"/>
+      </w:pPr>
+    </w:lvl>
+    <w:lvl w:ilvl="3" w:tplc="0409000F" w:tentative="1">
+      <w:start w:val="1"/>
+      <w:numFmt w:val="decimal"/>
+      <w:lvlText w:val="%4."/>
+      <w:lvlJc w:val="left"/>
+      <w:pPr>
+        <w:ind w:left="1680" w:hanging="420"/>
+      </w:pPr>
+    </w:lvl>
+    <w:lvl w:ilvl="4" w:tplc="04090019" w:tentative="1">
+      <w:start w:val="1"/>
+      <w:numFmt w:val="lowerLetter"/>
+      <w:lvlText w:val="%5)"/>
+      <w:lvlJc w:val="left"/>
+      <w:pPr>
+        <w:ind w:left="2100" w:hanging="420"/>
+      </w:pPr>
+    </w:lvl>
+    <w:lvl w:ilvl="5" w:tplc="0409001B" w:tentative="1">
+      <w:start w:val="1"/>
+      <w:numFmt w:val="lowerRoman"/>
+      <w:lvlText w:val="%6."/>
+      <w:lvlJc w:val="right"/>
+      <w:pPr>
+        <w:ind w:left="2520" w:hanging="420"/>
+      </w:pPr>
+    </w:lvl>
+    <w:lvl w:ilvl="6" w:tplc="0409000F" w:tentative="1">
+      <w:start w:val="1"/>
+      <w:numFmt w:val="decimal"/>
+      <w:lvlText w:val="%7."/>
+      <w:lvlJc w:val="left"/>
+      <w:pPr>
+        <w:ind w:left="2940" w:hanging="420"/>
+      </w:pPr>
+    </w:lvl>
+    <w:lvl w:ilvl="7" w:tplc="04090019" w:tentative="1">
+      <w:start w:val="1"/>
+      <w:numFmt w:val="lowerLetter"/>
+      <w:lvlText w:val="%8)"/>
+      <w:lvlJc w:val="left"/>
+      <w:pPr>
+        <w:ind w:left="3360" w:hanging="420"/>
+      </w:pPr>
+    </w:lvl>
+    <w:lvl w:ilvl="8" w:tplc="0409001B" w:tentative="1">
+      <w:start w:val="1"/>
+      <w:numFmt w:val="lowerRoman"/>
+      <w:lvlText w:val="%9."/>
+      <w:lvlJc w:val="right"/>
+      <w:pPr>
+        <w:ind w:left="3780" w:hanging="420"/>
+      </w:pPr>
+    </w:lvl>
+  </w:abstractNum>
+  <w:abstractNum w:abstractNumId="1">
     <w:nsid w:val="7AE6156E"/>
     <w:multiLevelType w:val="hybridMultilevel"/>
     <w:tmpl w:val="4DF29BC0"/>
@@ -1236,6 +2572,9 @@
     </w:lvl>
   </w:abstractNum>
   <w:num w:numId="1">
+    <w:abstractNumId w:val="1"/>
+  </w:num>
+  <w:num w:numId="2">
     <w:abstractNumId w:val="0"/>
   </w:num>
 </w:numbering>
@@ -1494,6 +2833,51 @@
       <w:szCs w:val="22"/>
     </w:rPr>
   </w:style>
+  <w:style w:type="character" w:customStyle="1" w:styleId="fontstyle31">
+    <w:name w:val="fontstyle31"/>
+    <w:basedOn w:val="a0"/>
+    <w:rsid w:val="00853623"/>
+    <w:rPr>
+      <w:rFonts w:ascii="SymbolMT" w:hAnsi="SymbolMT" w:hint="default"/>
+      <w:b w:val="0"/>
+      <w:bCs w:val="0"/>
+      <w:i w:val="0"/>
+      <w:iCs w:val="0"/>
+      <w:color w:val="000000"/>
+      <w:sz w:val="18"/>
+      <w:szCs w:val="18"/>
+    </w:rPr>
+  </w:style>
+  <w:style w:type="character" w:customStyle="1" w:styleId="fontstyle41">
+    <w:name w:val="fontstyle41"/>
+    <w:basedOn w:val="a0"/>
+    <w:rsid w:val="00853623"/>
+    <w:rPr>
+      <w:rFonts w:ascii="TimesNewRomanPS-ItalicMT" w:hAnsi="TimesNewRomanPS-ItalicMT" w:hint="default"/>
+      <w:b w:val="0"/>
+      <w:bCs w:val="0"/>
+      <w:i/>
+      <w:iCs/>
+      <w:color w:val="000000"/>
+      <w:sz w:val="14"/>
+      <w:szCs w:val="14"/>
+    </w:rPr>
+  </w:style>
+  <w:style w:type="character" w:customStyle="1" w:styleId="fontstyle51">
+    <w:name w:val="fontstyle51"/>
+    <w:basedOn w:val="a0"/>
+    <w:rsid w:val="00853623"/>
+    <w:rPr>
+      <w:rFonts w:ascii="TimesNewRomanPSMT" w:hAnsi="TimesNewRomanPSMT" w:hint="default"/>
+      <w:b w:val="0"/>
+      <w:bCs w:val="0"/>
+      <w:i w:val="0"/>
+      <w:iCs w:val="0"/>
+      <w:color w:val="000000"/>
+      <w:sz w:val="18"/>
+      <w:szCs w:val="18"/>
+    </w:rPr>
+  </w:style>
 </w:styles>
 </file>
 
@@ -1748,6 +3132,51 @@
       <w:color w:val="000000"/>
       <w:sz w:val="22"/>
       <w:szCs w:val="22"/>
+    </w:rPr>
+  </w:style>
+  <w:style w:type="character" w:customStyle="1" w:styleId="fontstyle31">
+    <w:name w:val="fontstyle31"/>
+    <w:basedOn w:val="a0"/>
+    <w:rsid w:val="00853623"/>
+    <w:rPr>
+      <w:rFonts w:ascii="SymbolMT" w:hAnsi="SymbolMT" w:hint="default"/>
+      <w:b w:val="0"/>
+      <w:bCs w:val="0"/>
+      <w:i w:val="0"/>
+      <w:iCs w:val="0"/>
+      <w:color w:val="000000"/>
+      <w:sz w:val="18"/>
+      <w:szCs w:val="18"/>
+    </w:rPr>
+  </w:style>
+  <w:style w:type="character" w:customStyle="1" w:styleId="fontstyle41">
+    <w:name w:val="fontstyle41"/>
+    <w:basedOn w:val="a0"/>
+    <w:rsid w:val="00853623"/>
+    <w:rPr>
+      <w:rFonts w:ascii="TimesNewRomanPS-ItalicMT" w:hAnsi="TimesNewRomanPS-ItalicMT" w:hint="default"/>
+      <w:b w:val="0"/>
+      <w:bCs w:val="0"/>
+      <w:i/>
+      <w:iCs/>
+      <w:color w:val="000000"/>
+      <w:sz w:val="14"/>
+      <w:szCs w:val="14"/>
+    </w:rPr>
+  </w:style>
+  <w:style w:type="character" w:customStyle="1" w:styleId="fontstyle51">
+    <w:name w:val="fontstyle51"/>
+    <w:basedOn w:val="a0"/>
+    <w:rsid w:val="00853623"/>
+    <w:rPr>
+      <w:rFonts w:ascii="TimesNewRomanPSMT" w:hAnsi="TimesNewRomanPSMT" w:hint="default"/>
+      <w:b w:val="0"/>
+      <w:bCs w:val="0"/>
+      <w:i w:val="0"/>
+      <w:iCs w:val="0"/>
+      <w:color w:val="000000"/>
+      <w:sz w:val="18"/>
+      <w:szCs w:val="18"/>
     </w:rPr>
   </w:style>
 </w:styles>

</xml_diff>